<commit_message>
[add] debug static lib
</commit_message>
<xml_diff>
--- a/ProgramDebugPratice.docx
+++ b/ProgramDebugPratice.docx
@@ -11406,7 +11406,7 @@
         <w:pStyle w:val="BodyTextIndent2"/>
       </w:pPr>
       <w:r>
-        <w:object w:dxaOrig="9360" w:dyaOrig="1926" w14:anchorId="1A2EE5CC">
+        <w:object w:dxaOrig="9360" w:dyaOrig="1912" w14:anchorId="1A2EE5CC">
           <v:shapetype id="_x0000_t75" coordsize="21600,21600" o:spt="75" o:preferrelative="t" path="m@4@5l@4@11@9@11@9@5xe" filled="f" stroked="f">
             <v:stroke joinstyle="miter"/>
             <v:formulas>
@@ -11426,10 +11426,10 @@
             <v:path o:extrusionok="f" gradientshapeok="t" o:connecttype="rect"/>
             <o:lock v:ext="edit" aspectratio="t"/>
           </v:shapetype>
-          <v:shape id="_x0000_i1025" type="#_x0000_t75" style="width:433.2pt;height:89.4pt" o:ole="">
+          <v:shape id="_x0000_i1025" type="#_x0000_t75" style="width:433.2pt;height:88.8pt" o:ole="">
             <v:imagedata r:id="rId20" o:title=""/>
           </v:shape>
-          <o:OLEObject Type="Embed" ProgID="Word.OpenDocumentText.12" ShapeID="_x0000_i1025" DrawAspect="Content" ObjectID="_1733665923" r:id="rId21"/>
+          <o:OLEObject Type="Embed" ProgID="Word.OpenDocumentText.12" ShapeID="_x0000_i1025" DrawAspect="Content" ObjectID="_1734429551" r:id="rId21"/>
         </w:object>
       </w:r>
     </w:p>
@@ -14784,7 +14784,7 @@
           <v:shape id="_x0000_i1026" type="#_x0000_t75" style="width:468pt;height:111.6pt" o:ole="">
             <v:imagedata r:id="rId26" o:title=""/>
           </v:shape>
-          <o:OLEObject Type="Embed" ProgID="Word.OpenDocumentText.12" ShapeID="_x0000_i1026" DrawAspect="Content" ObjectID="_1733665924" r:id="rId27"/>
+          <o:OLEObject Type="Embed" ProgID="Word.OpenDocumentText.12" ShapeID="_x0000_i1026" DrawAspect="Content" ObjectID="_1734429552" r:id="rId27"/>
         </w:object>
       </w:r>
     </w:p>
@@ -14835,7 +14835,7 @@
           <v:shape id="_x0000_i1027" type="#_x0000_t75" style="width:468pt;height:45pt" o:ole="">
             <v:imagedata r:id="rId28" o:title=""/>
           </v:shape>
-          <o:OLEObject Type="Embed" ProgID="Word.OpenDocumentText.12" ShapeID="_x0000_i1027" DrawAspect="Content" ObjectID="_1733665925" r:id="rId29"/>
+          <o:OLEObject Type="Embed" ProgID="Word.OpenDocumentText.12" ShapeID="_x0000_i1027" DrawAspect="Content" ObjectID="_1734429553" r:id="rId29"/>
         </w:object>
       </w:r>
     </w:p>
@@ -14879,7 +14879,7 @@
           <v:shape id="_x0000_i1028" type="#_x0000_t75" style="width:468pt;height:225pt" o:ole="">
             <v:imagedata r:id="rId30" o:title=""/>
           </v:shape>
-          <o:OLEObject Type="Embed" ProgID="Word.OpenDocumentText.12" ShapeID="_x0000_i1028" DrawAspect="Content" ObjectID="_1733665926" r:id="rId31"/>
+          <o:OLEObject Type="Embed" ProgID="Word.OpenDocumentText.12" ShapeID="_x0000_i1028" DrawAspect="Content" ObjectID="_1734429554" r:id="rId31"/>
         </w:object>
       </w:r>
     </w:p>
@@ -15707,7 +15707,7 @@
           <v:shape id="_x0000_i1029" type="#_x0000_t75" style="width:468pt;height:427.8pt" o:ole="">
             <v:imagedata r:id="rId32" o:title=""/>
           </v:shape>
-          <o:OLEObject Type="Embed" ProgID="Word.OpenDocumentText.12" ShapeID="_x0000_i1029" DrawAspect="Content" ObjectID="_1733665927" r:id="rId33"/>
+          <o:OLEObject Type="Embed" ProgID="Word.OpenDocumentText.12" ShapeID="_x0000_i1029" DrawAspect="Content" ObjectID="_1734429555" r:id="rId33"/>
         </w:object>
       </w:r>
     </w:p>
@@ -15759,7 +15759,7 @@
           <v:shape id="_x0000_i1030" type="#_x0000_t75" style="width:468pt;height:642pt" o:ole="">
             <v:imagedata r:id="rId34" o:title=""/>
           </v:shape>
-          <o:OLEObject Type="Embed" ProgID="Word.OpenDocumentText.12" ShapeID="_x0000_i1030" DrawAspect="Content" ObjectID="_1733665928" r:id="rId35"/>
+          <o:OLEObject Type="Embed" ProgID="Word.OpenDocumentText.12" ShapeID="_x0000_i1030" DrawAspect="Content" ObjectID="_1734429556" r:id="rId35"/>
         </w:object>
       </w:r>
     </w:p>
@@ -16063,7 +16063,7 @@
           <v:shape id="_x0000_i1031" type="#_x0000_t75" style="width:468pt;height:271.2pt" o:ole="">
             <v:imagedata r:id="rId36" o:title=""/>
           </v:shape>
-          <o:OLEObject Type="Embed" ProgID="Word.OpenDocumentText.12" ShapeID="_x0000_i1031" DrawAspect="Content" ObjectID="_1733665929" r:id="rId37"/>
+          <o:OLEObject Type="Embed" ProgID="Word.OpenDocumentText.12" ShapeID="_x0000_i1031" DrawAspect="Content" ObjectID="_1734429557" r:id="rId37"/>
         </w:object>
       </w:r>
     </w:p>
@@ -16107,7 +16107,7 @@
           <v:shape id="_x0000_i1032" type="#_x0000_t75" style="width:468pt;height:267.6pt" o:ole="">
             <v:imagedata r:id="rId38" o:title=""/>
           </v:shape>
-          <o:OLEObject Type="Embed" ProgID="Word.OpenDocumentText.12" ShapeID="_x0000_i1032" DrawAspect="Content" ObjectID="_1733665930" r:id="rId39"/>
+          <o:OLEObject Type="Embed" ProgID="Word.OpenDocumentText.12" ShapeID="_x0000_i1032" DrawAspect="Content" ObjectID="_1734429558" r:id="rId39"/>
         </w:object>
       </w:r>
     </w:p>
@@ -16129,7 +16129,7 @@
           <v:shape id="_x0000_i1033" type="#_x0000_t75" style="width:468pt;height:577.2pt" o:ole="">
             <v:imagedata r:id="rId40" o:title=""/>
           </v:shape>
-          <o:OLEObject Type="Embed" ProgID="Word.OpenDocumentText.12" ShapeID="_x0000_i1033" DrawAspect="Content" ObjectID="_1733665931" r:id="rId41"/>
+          <o:OLEObject Type="Embed" ProgID="Word.OpenDocumentText.12" ShapeID="_x0000_i1033" DrawAspect="Content" ObjectID="_1734429559" r:id="rId41"/>
         </w:object>
       </w:r>
     </w:p>
@@ -16151,7 +16151,7 @@
           <v:shape id="_x0000_i1034" type="#_x0000_t75" style="width:468pt;height:377.4pt" o:ole="">
             <v:imagedata r:id="rId42" o:title=""/>
           </v:shape>
-          <o:OLEObject Type="Embed" ProgID="Word.OpenDocumentText.12" ShapeID="_x0000_i1034" DrawAspect="Content" ObjectID="_1733665932" r:id="rId43"/>
+          <o:OLEObject Type="Embed" ProgID="Word.OpenDocumentText.12" ShapeID="_x0000_i1034" DrawAspect="Content" ObjectID="_1734429560" r:id="rId43"/>
         </w:object>
       </w:r>
     </w:p>
@@ -16786,7 +16786,7 @@
           <v:shape id="_x0000_i1035" type="#_x0000_t75" style="width:468pt;height:652.2pt" o:ole="">
             <v:imagedata r:id="rId44" o:title=""/>
           </v:shape>
-          <o:OLEObject Type="Embed" ProgID="Word.OpenDocumentText.12" ShapeID="_x0000_i1035" DrawAspect="Content" ObjectID="_1733665933" r:id="rId45"/>
+          <o:OLEObject Type="Embed" ProgID="Word.OpenDocumentText.12" ShapeID="_x0000_i1035" DrawAspect="Content" ObjectID="_1734429561" r:id="rId45"/>
         </w:object>
       </w:r>
     </w:p>
@@ -16808,7 +16808,7 @@
           <v:shape id="_x0000_i1036" type="#_x0000_t75" style="width:468pt;height:90.6pt" o:ole="">
             <v:imagedata r:id="rId46" o:title=""/>
           </v:shape>
-          <o:OLEObject Type="Embed" ProgID="Word.OpenDocumentText.12" ShapeID="_x0000_i1036" DrawAspect="Content" ObjectID="_1733665934" r:id="rId47"/>
+          <o:OLEObject Type="Embed" ProgID="Word.OpenDocumentText.12" ShapeID="_x0000_i1036" DrawAspect="Content" ObjectID="_1734429562" r:id="rId47"/>
         </w:object>
       </w:r>
     </w:p>
@@ -16846,7 +16846,7 @@
           <v:shape id="_x0000_i1037" type="#_x0000_t75" style="width:468pt;height:644.4pt" o:ole="">
             <v:imagedata r:id="rId48" o:title=""/>
           </v:shape>
-          <o:OLEObject Type="Embed" ProgID="Word.OpenDocumentText.12" ShapeID="_x0000_i1037" DrawAspect="Content" ObjectID="_1733665935" r:id="rId49"/>
+          <o:OLEObject Type="Embed" ProgID="Word.OpenDocumentText.12" ShapeID="_x0000_i1037" DrawAspect="Content" ObjectID="_1734429563" r:id="rId49"/>
         </w:object>
       </w:r>
     </w:p>
@@ -16868,7 +16868,7 @@
           <v:shape id="_x0000_i1038" type="#_x0000_t75" style="width:468pt;height:450pt" o:ole="">
             <v:imagedata r:id="rId50" o:title=""/>
           </v:shape>
-          <o:OLEObject Type="Embed" ProgID="Word.OpenDocumentText.12" ShapeID="_x0000_i1038" DrawAspect="Content" ObjectID="_1733665936" r:id="rId51"/>
+          <o:OLEObject Type="Embed" ProgID="Word.OpenDocumentText.12" ShapeID="_x0000_i1038" DrawAspect="Content" ObjectID="_1734429564" r:id="rId51"/>
         </w:object>
       </w:r>
     </w:p>
@@ -25810,7 +25810,7 @@
           <v:shape id="_x0000_i1039" type="#_x0000_t75" style="width:468pt;height:47.4pt" o:ole="">
             <v:imagedata r:id="rId52" o:title=""/>
           </v:shape>
-          <o:OLEObject Type="Embed" ProgID="Word.OpenDocumentText.12" ShapeID="_x0000_i1039" DrawAspect="Content" ObjectID="_1733665937" r:id="rId53"/>
+          <o:OLEObject Type="Embed" ProgID="Word.OpenDocumentText.12" ShapeID="_x0000_i1039" DrawAspect="Content" ObjectID="_1734429565" r:id="rId53"/>
         </w:object>
       </w:r>
     </w:p>
@@ -26002,7 +26002,7 @@
           <v:shape id="_x0000_i1040" type="#_x0000_t75" style="width:468pt;height:23.4pt" o:ole="">
             <v:imagedata r:id="rId54" o:title=""/>
           </v:shape>
-          <o:OLEObject Type="Embed" ProgID="Word.OpenDocumentText.12" ShapeID="_x0000_i1040" DrawAspect="Content" ObjectID="_1733665938" r:id="rId55"/>
+          <o:OLEObject Type="Embed" ProgID="Word.OpenDocumentText.12" ShapeID="_x0000_i1040" DrawAspect="Content" ObjectID="_1734429566" r:id="rId55"/>
         </w:object>
       </w:r>
     </w:p>
@@ -26146,7 +26146,7 @@
           <v:shape id="_x0000_i1041" type="#_x0000_t75" style="width:468pt;height:23.4pt" o:ole="">
             <v:imagedata r:id="rId56" o:title=""/>
           </v:shape>
-          <o:OLEObject Type="Embed" ProgID="Word.OpenDocumentText.12" ShapeID="_x0000_i1041" DrawAspect="Content" ObjectID="_1733665939" r:id="rId57"/>
+          <o:OLEObject Type="Embed" ProgID="Word.OpenDocumentText.12" ShapeID="_x0000_i1041" DrawAspect="Content" ObjectID="_1734429567" r:id="rId57"/>
         </w:object>
       </w:r>
     </w:p>
@@ -26259,7 +26259,7 @@
           <v:shape id="_x0000_i1042" type="#_x0000_t75" style="width:468pt;height:303pt" o:ole="">
             <v:imagedata r:id="rId58" o:title=""/>
           </v:shape>
-          <o:OLEObject Type="Embed" ProgID="Word.OpenDocumentText.12" ShapeID="_x0000_i1042" DrawAspect="Content" ObjectID="_1733665940" r:id="rId59"/>
+          <o:OLEObject Type="Embed" ProgID="Word.OpenDocumentText.12" ShapeID="_x0000_i1042" DrawAspect="Content" ObjectID="_1734429568" r:id="rId59"/>
         </w:object>
       </w:r>
     </w:p>
@@ -27056,7 +27056,7 @@
           <v:shape id="_x0000_i1043" type="#_x0000_t75" style="width:468pt;height:336.6pt" o:ole="">
             <v:imagedata r:id="rId60" o:title=""/>
           </v:shape>
-          <o:OLEObject Type="Embed" ProgID="Word.OpenDocumentText.12" ShapeID="_x0000_i1043" DrawAspect="Content" ObjectID="_1733665941" r:id="rId61"/>
+          <o:OLEObject Type="Embed" ProgID="Word.OpenDocumentText.12" ShapeID="_x0000_i1043" DrawAspect="Content" ObjectID="_1734429569" r:id="rId61"/>
         </w:object>
       </w:r>
       <w:r>
@@ -27085,7 +27085,7 @@
           <v:shape id="_x0000_i1044" type="#_x0000_t75" style="width:468pt;height:646.2pt" o:ole="">
             <v:imagedata r:id="rId62" o:title=""/>
           </v:shape>
-          <o:OLEObject Type="Embed" ProgID="Word.OpenDocumentText.12" ShapeID="_x0000_i1044" DrawAspect="Content" ObjectID="_1733665942" r:id="rId63"/>
+          <o:OLEObject Type="Embed" ProgID="Word.OpenDocumentText.12" ShapeID="_x0000_i1044" DrawAspect="Content" ObjectID="_1734429570" r:id="rId63"/>
         </w:object>
       </w:r>
     </w:p>
@@ -27490,7 +27490,7 @@
           <v:shape id="_x0000_i1045" type="#_x0000_t75" style="width:468pt;height:314.4pt" o:ole="">
             <v:imagedata r:id="rId64" o:title=""/>
           </v:shape>
-          <o:OLEObject Type="Embed" ProgID="Word.OpenDocumentText.12" ShapeID="_x0000_i1045" DrawAspect="Content" ObjectID="_1733665943" r:id="rId65"/>
+          <o:OLEObject Type="Embed" ProgID="Word.OpenDocumentText.12" ShapeID="_x0000_i1045" DrawAspect="Content" ObjectID="_1734429571" r:id="rId65"/>
         </w:object>
       </w:r>
     </w:p>
@@ -27527,7 +27527,7 @@
           <v:shape id="_x0000_i1046" type="#_x0000_t75" style="width:468pt;height:645.6pt" o:ole="">
             <v:imagedata r:id="rId66" o:title=""/>
           </v:shape>
-          <o:OLEObject Type="Embed" ProgID="Word.OpenDocumentText.12" ShapeID="_x0000_i1046" DrawAspect="Content" ObjectID="_1733665944" r:id="rId67"/>
+          <o:OLEObject Type="Embed" ProgID="Word.OpenDocumentText.12" ShapeID="_x0000_i1046" DrawAspect="Content" ObjectID="_1734429572" r:id="rId67"/>
         </w:object>
       </w:r>
     </w:p>
@@ -27546,7 +27546,7 @@
           <v:shape id="_x0000_i1047" type="#_x0000_t75" style="width:468pt;height:649.8pt" o:ole="">
             <v:imagedata r:id="rId68" o:title=""/>
           </v:shape>
-          <o:OLEObject Type="Embed" ProgID="Word.OpenDocumentText.12" ShapeID="_x0000_i1047" DrawAspect="Content" ObjectID="_1733665945" r:id="rId69"/>
+          <o:OLEObject Type="Embed" ProgID="Word.OpenDocumentText.12" ShapeID="_x0000_i1047" DrawAspect="Content" ObjectID="_1734429573" r:id="rId69"/>
         </w:object>
       </w:r>
     </w:p>
@@ -27819,7 +27819,7 @@
           <v:shape id="_x0000_i1048" type="#_x0000_t75" style="width:468pt;height:214.2pt" o:ole="">
             <v:imagedata r:id="rId70" o:title=""/>
           </v:shape>
-          <o:OLEObject Type="Embed" ProgID="Word.OpenDocumentText.12" ShapeID="_x0000_i1048" DrawAspect="Content" ObjectID="_1733665946" r:id="rId71"/>
+          <o:OLEObject Type="Embed" ProgID="Word.OpenDocumentText.12" ShapeID="_x0000_i1048" DrawAspect="Content" ObjectID="_1734429574" r:id="rId71"/>
         </w:object>
       </w:r>
     </w:p>
@@ -27856,7 +27856,7 @@
           <v:shape id="_x0000_i1049" type="#_x0000_t75" style="width:468pt;height:514.2pt" o:ole="">
             <v:imagedata r:id="rId72" o:title=""/>
           </v:shape>
-          <o:OLEObject Type="Embed" ProgID="Word.OpenDocumentText.12" ShapeID="_x0000_i1049" DrawAspect="Content" ObjectID="_1733665947" r:id="rId73"/>
+          <o:OLEObject Type="Embed" ProgID="Word.OpenDocumentText.12" ShapeID="_x0000_i1049" DrawAspect="Content" ObjectID="_1734429575" r:id="rId73"/>
         </w:object>
       </w:r>
     </w:p>
@@ -28462,7 +28462,7 @@
           <v:shape id="_x0000_i1050" type="#_x0000_t75" style="width:468pt;height:623.4pt" o:ole="">
             <v:imagedata r:id="rId74" o:title=""/>
           </v:shape>
-          <o:OLEObject Type="Embed" ProgID="Word.OpenDocumentText.12" ShapeID="_x0000_i1050" DrawAspect="Content" ObjectID="_1733665948" r:id="rId75"/>
+          <o:OLEObject Type="Embed" ProgID="Word.OpenDocumentText.12" ShapeID="_x0000_i1050" DrawAspect="Content" ObjectID="_1734429576" r:id="rId75"/>
         </w:object>
       </w:r>
     </w:p>
@@ -28501,7 +28501,7 @@
           <v:shape id="_x0000_i1051" type="#_x0000_t75" style="width:468pt;height:604.2pt" o:ole="">
             <v:imagedata r:id="rId76" o:title=""/>
           </v:shape>
-          <o:OLEObject Type="Embed" ProgID="Word.OpenDocumentText.12" ShapeID="_x0000_i1051" DrawAspect="Content" ObjectID="_1733665949" r:id="rId77"/>
+          <o:OLEObject Type="Embed" ProgID="Word.OpenDocumentText.12" ShapeID="_x0000_i1051" DrawAspect="Content" ObjectID="_1734429577" r:id="rId77"/>
         </w:object>
       </w:r>
     </w:p>
@@ -28982,7 +28982,7 @@
           <v:shape id="_x0000_i1052" type="#_x0000_t75" style="width:468pt;height:385.2pt" o:ole="">
             <v:imagedata r:id="rId78" o:title=""/>
           </v:shape>
-          <o:OLEObject Type="Embed" ProgID="Word.OpenDocumentText.12" ShapeID="_x0000_i1052" DrawAspect="Content" ObjectID="_1733665950" r:id="rId79"/>
+          <o:OLEObject Type="Embed" ProgID="Word.OpenDocumentText.12" ShapeID="_x0000_i1052" DrawAspect="Content" ObjectID="_1734429578" r:id="rId79"/>
         </w:object>
       </w:r>
     </w:p>
@@ -29018,7 +29018,7 @@
           <v:shape id="_x0000_i1053" type="#_x0000_t75" style="width:468pt;height:288.6pt" o:ole="">
             <v:imagedata r:id="rId80" o:title=""/>
           </v:shape>
-          <o:OLEObject Type="Embed" ProgID="Word.OpenDocumentText.12" ShapeID="_x0000_i1053" DrawAspect="Content" ObjectID="_1733665951" r:id="rId81"/>
+          <o:OLEObject Type="Embed" ProgID="Word.OpenDocumentText.12" ShapeID="_x0000_i1053" DrawAspect="Content" ObjectID="_1734429579" r:id="rId81"/>
         </w:object>
       </w:r>
     </w:p>
@@ -29384,7 +29384,7 @@
           <v:shape id="_x0000_i1054" type="#_x0000_t75" style="width:468pt;height:652.2pt" o:ole="">
             <v:imagedata r:id="rId82" o:title=""/>
           </v:shape>
-          <o:OLEObject Type="Embed" ProgID="Word.OpenDocumentText.12" ShapeID="_x0000_i1054" DrawAspect="Content" ObjectID="_1733665952" r:id="rId83"/>
+          <o:OLEObject Type="Embed" ProgID="Word.OpenDocumentText.12" ShapeID="_x0000_i1054" DrawAspect="Content" ObjectID="_1734429580" r:id="rId83"/>
         </w:object>
       </w:r>
     </w:p>
@@ -29432,7 +29432,7 @@
           <v:shape id="_x0000_i1055" type="#_x0000_t75" style="width:468pt;height:654.6pt" o:ole="">
             <v:imagedata r:id="rId84" o:title=""/>
           </v:shape>
-          <o:OLEObject Type="Embed" ProgID="Word.OpenDocumentText.12" ShapeID="_x0000_i1055" DrawAspect="Content" ObjectID="_1733665953" r:id="rId85"/>
+          <o:OLEObject Type="Embed" ProgID="Word.OpenDocumentText.12" ShapeID="_x0000_i1055" DrawAspect="Content" ObjectID="_1734429581" r:id="rId85"/>
         </w:object>
       </w:r>
     </w:p>
@@ -29878,6 +29878,9 @@
       <w:bookmarkEnd w:id="100"/>
     </w:p>
     <w:p>
+      <w:pPr>
+        <w:pStyle w:val="Heading4"/>
+      </w:pPr>
       <w:r>
         <w:t>1</w:t>
       </w:r>
@@ -30196,16 +30199,20 @@
     <w:bookmarkEnd w:id="101"/>
     <w:p>
       <w:r>
-        <w:object w:dxaOrig="9360" w:dyaOrig="12086" w14:anchorId="3294B6DE">
-          <v:shape id="_x0000_i1056" type="#_x0000_t75" style="width:468pt;height:600pt" o:ole="">
+        <w:object w:dxaOrig="9360" w:dyaOrig="12914" w14:anchorId="3294B6DE">
+          <v:shape id="_x0000_i1056" type="#_x0000_t75" style="width:468pt;height:641.4pt" o:ole="">
             <v:imagedata r:id="rId86" o:title=""/>
           </v:shape>
-          <o:OLEObject Type="Embed" ProgID="Word.OpenDocumentText.12" ShapeID="_x0000_i1056" DrawAspect="Content" ObjectID="_1733665954" r:id="rId87"/>
+          <o:OLEObject Type="Embed" ProgID="Word.OpenDocumentText.12" ShapeID="_x0000_i1056" DrawAspect="Content" ObjectID="_1734429582" r:id="rId87"/>
         </w:object>
       </w:r>
     </w:p>
     <w:p>
-      <w:r>
+      <w:pPr>
+        <w:pStyle w:val="Heading4"/>
+      </w:pPr>
+      <w:r>
+        <w:lastRenderedPageBreak/>
         <w:t>2</w:t>
       </w:r>
       <w:r>
@@ -30245,7 +30252,19 @@
         <w:rPr>
           <w:rFonts w:hint="eastAsia"/>
         </w:rPr>
-        <w:t>生成静态库：</w:t>
+        <w:t>生成</w:t>
+      </w:r>
+      <w:r>
+        <w:rPr>
+          <w:rFonts w:hint="eastAsia"/>
+        </w:rPr>
+        <w:t>汇编文件</w:t>
+      </w:r>
+      <w:r>
+        <w:rPr>
+          <w:rFonts w:hint="eastAsia"/>
+        </w:rPr>
+        <w:t>：</w:t>
       </w:r>
       <w:r>
         <w:rPr>
@@ -30257,10 +30276,121 @@
         <w:t xml:space="preserve">++ -c </w:t>
       </w:r>
       <w:r>
-        <w:t xml:space="preserve">static_lib.cpp -o </w:t>
-      </w:r>
-    </w:p>
-    <w:p>
+        <w:t xml:space="preserve">static_lib.cpp </w:t>
+      </w:r>
+      <w:proofErr w:type="spellStart"/>
+      <w:r>
+        <w:t>static_lib.o</w:t>
+      </w:r>
+      <w:proofErr w:type="spellEnd"/>
+      <w:r>
+        <w:t xml:space="preserve"> </w:t>
+      </w:r>
+      <w:r>
+        <w:t>-</w:t>
+      </w:r>
+      <w:r>
+        <w:rPr>
+          <w:rFonts w:hint="eastAsia"/>
+        </w:rPr>
+        <w:t>g</w:t>
+      </w:r>
+    </w:p>
+    <w:p>
+      <w:r>
+        <w:tab/>
+        <w:t>2</w:t>
+      </w:r>
+      <w:r>
+        <w:rPr>
+          <w:rFonts w:hint="eastAsia"/>
+        </w:rPr>
+        <w:t>.</w:t>
+      </w:r>
+      <w:r>
+        <w:t xml:space="preserve"> </w:t>
+      </w:r>
+      <w:r>
+        <w:rPr>
+          <w:rFonts w:hint="eastAsia"/>
+        </w:rPr>
+        <w:t>生成静态库</w:t>
+      </w:r>
+      <w:r>
+        <w:rPr>
+          <w:rFonts w:hint="eastAsia"/>
+        </w:rPr>
+        <w:t>:</w:t>
+      </w:r>
+      <w:r>
+        <w:t xml:space="preserve"> </w:t>
+      </w:r>
+      <w:proofErr w:type="spellStart"/>
+      <w:r>
+        <w:rPr>
+          <w:rFonts w:hint="eastAsia"/>
+        </w:rPr>
+        <w:t>ar</w:t>
+      </w:r>
+      <w:proofErr w:type="spellEnd"/>
+      <w:r>
+        <w:t xml:space="preserve"> -</w:t>
+      </w:r>
+      <w:proofErr w:type="spellStart"/>
+      <w:r>
+        <w:t>crvs</w:t>
+      </w:r>
+      <w:proofErr w:type="spellEnd"/>
+      <w:r>
+        <w:t xml:space="preserve"> </w:t>
+      </w:r>
+      <w:proofErr w:type="spellStart"/>
+      <w:r>
+        <w:t>libstatic.a</w:t>
+      </w:r>
+      <w:proofErr w:type="spellEnd"/>
+      <w:r>
+        <w:t xml:space="preserve"> </w:t>
+      </w:r>
+      <w:proofErr w:type="spellStart"/>
+      <w:r>
+        <w:t>static_lib.o</w:t>
+      </w:r>
+      <w:proofErr w:type="spellEnd"/>
+    </w:p>
+    <w:p>
+      <w:r>
+        <w:tab/>
+        <w:t xml:space="preserve">3. </w:t>
+      </w:r>
+      <w:r>
+        <w:rPr>
+          <w:rFonts w:hint="eastAsia"/>
+        </w:rPr>
+        <w:t>生成可执行文件：</w:t>
+      </w:r>
+      <w:r>
+        <w:rPr>
+          <w:rFonts w:hint="eastAsia"/>
+        </w:rPr>
+        <w:t xml:space="preserve"> </w:t>
+      </w:r>
+      <w:r>
+        <w:t>g++ main.cpp -o main -L . -</w:t>
+      </w:r>
+      <w:proofErr w:type="spellStart"/>
+      <w:r>
+        <w:t>lstatic</w:t>
+      </w:r>
+      <w:proofErr w:type="spellEnd"/>
+      <w:r>
+        <w:t xml:space="preserve"> -g</w:t>
+      </w:r>
+    </w:p>
+    <w:p>
+      <w:pPr>
+        <w:pStyle w:val="Heading4"/>
+      </w:pPr>
       <w:r>
         <w:rPr>
           <w:rFonts w:hint="eastAsia"/>
@@ -30277,8 +30407,25 @@
         <w:t>调试过程</w:t>
       </w:r>
     </w:p>
-    <w:p/>
-    <w:p>
+    <w:p>
+      <w:r>
+        <w:tab/>
+      </w:r>
+      <w:bookmarkStart w:id="102" w:name="_MON_1734421298"/>
+      <w:bookmarkEnd w:id="102"/>
+      <w:r>
+        <w:object w:dxaOrig="9360" w:dyaOrig="10363" w14:anchorId="52F3E7DA">
+          <v:shape id="_x0000_i1057" type="#_x0000_t75" style="width:468pt;height:518.4pt" o:ole="">
+            <v:imagedata r:id="rId88" o:title=""/>
+          </v:shape>
+          <o:OLEObject Type="Embed" ProgID="Word.OpenDocumentText.12" ShapeID="_x0000_i1057" DrawAspect="Content" ObjectID="_1734429583" r:id="rId89"/>
+        </w:object>
+      </w:r>
+    </w:p>
+    <w:p>
+      <w:pPr>
+        <w:pStyle w:val="Heading4"/>
+      </w:pPr>
       <w:r>
         <w:t>4</w:t>
       </w:r>
@@ -30300,11 +30447,103 @@
     </w:p>
     <w:p>
       <w:pPr>
+        <w:rPr>
+          <w:rFonts w:hint="eastAsia"/>
+        </w:rPr>
+      </w:pPr>
+      <w:r>
+        <w:t>1</w:t>
+      </w:r>
+      <w:r>
+        <w:rPr>
+          <w:rFonts w:hint="eastAsia"/>
+        </w:rPr>
+        <w:t>）</w:t>
+      </w:r>
+      <w:r>
+        <w:t xml:space="preserve"> </w:t>
+      </w:r>
+      <w:r>
+        <w:rPr>
+          <w:rFonts w:hint="eastAsia"/>
+        </w:rPr>
+        <w:t>在汇编阶段，静态库的会和汇编生成的目标文件一起打包到可执行程序中。对于调试的过程来说，静态库的数据都在可执行程序中，当调试可执行程序时，可以直接进入到静态库的程序函数中</w:t>
+      </w:r>
+      <w:r>
+        <w:rPr>
+          <w:rFonts w:hint="eastAsia"/>
+        </w:rPr>
+        <w:t>，所以调试静态库的过程和普通程序的过程以及步骤是一样的</w:t>
+      </w:r>
+      <w:r>
+        <w:rPr>
+          <w:rFonts w:hint="eastAsia"/>
+        </w:rPr>
+        <w:t>；</w:t>
+      </w:r>
+    </w:p>
+    <w:p>
+      <w:pPr>
+        <w:rPr>
+          <w:rFonts w:hint="eastAsia"/>
+        </w:rPr>
+      </w:pPr>
+      <w:r>
+        <w:lastRenderedPageBreak/>
+        <w:t>2</w:t>
+      </w:r>
+      <w:r>
+        <w:rPr>
+          <w:rFonts w:hint="eastAsia"/>
+        </w:rPr>
+        <w:t>）</w:t>
+      </w:r>
+      <w:r>
+        <w:t xml:space="preserve"> </w:t>
+      </w:r>
+      <w:r>
+        <w:rPr>
+          <w:rFonts w:hint="eastAsia"/>
+        </w:rPr>
+        <w:t>如果想要调试程序，必须在程序中生成可调试的信息，也就是说在生成动态库的汇编文件时，就需要加一个</w:t>
+      </w:r>
+      <w:r>
+        <w:rPr>
+          <w:rFonts w:hint="eastAsia"/>
+        </w:rPr>
+        <w:t xml:space="preserve"> -g</w:t>
+      </w:r>
+      <w:r>
+        <w:t xml:space="preserve"> </w:t>
+      </w:r>
+      <w:r>
+        <w:rPr>
+          <w:rFonts w:hint="eastAsia"/>
+        </w:rPr>
+        <w:t>的参数，在生成可执行程序时，</w:t>
+      </w:r>
+      <w:r>
+        <w:rPr>
+          <w:rFonts w:hint="eastAsia"/>
+        </w:rPr>
+        <w:t>-g</w:t>
+      </w:r>
+      <w:r>
+        <w:t xml:space="preserve"> </w:t>
+      </w:r>
+      <w:r>
+        <w:rPr>
+          <w:rFonts w:hint="eastAsia"/>
+        </w:rPr>
+        <w:t>的参数也不能少</w:t>
+      </w:r>
+    </w:p>
+    <w:p>
+      <w:pPr>
         <w:pStyle w:val="Heading2"/>
       </w:pPr>
-      <w:bookmarkStart w:id="102" w:name="_Toc110610722"/>
-      <w:r>
-        <w:lastRenderedPageBreak/>
+      <w:bookmarkStart w:id="103" w:name="_Toc110610722"/>
+      <w:r>
         <w:t>5</w:t>
       </w:r>
       <w:r>
@@ -30322,7 +30561,7 @@
         </w:rPr>
         <w:t>加载动态库的程序调试实践</w:t>
       </w:r>
-      <w:bookmarkEnd w:id="102"/>
+      <w:bookmarkEnd w:id="103"/>
       <w:r>
         <w:br w:type="page"/>
       </w:r>
@@ -30336,7 +30575,7 @@
         </w:numPr>
         <w:spacing w:before="480" w:after="240"/>
       </w:pPr>
-      <w:bookmarkStart w:id="103" w:name="_Toc110610724"/>
+      <w:bookmarkStart w:id="104" w:name="_Toc110610724"/>
       <w:r>
         <w:rPr>
           <w:rFonts w:hint="eastAsia"/>
@@ -30344,13 +30583,13 @@
         <w:lastRenderedPageBreak/>
         <w:t>多进程程序调试实践</w:t>
       </w:r>
-      <w:bookmarkEnd w:id="103"/>
+      <w:bookmarkEnd w:id="104"/>
     </w:p>
     <w:p>
       <w:pPr>
         <w:pStyle w:val="Heading2"/>
       </w:pPr>
-      <w:bookmarkStart w:id="104" w:name="_Toc110610725"/>
+      <w:bookmarkStart w:id="105" w:name="_Toc110610725"/>
       <w:r>
         <w:t>6</w:t>
       </w:r>
@@ -30381,13 +30620,13 @@
         </w:rPr>
         <w:t>运行</w:t>
       </w:r>
-      <w:bookmarkEnd w:id="104"/>
+      <w:bookmarkEnd w:id="105"/>
     </w:p>
     <w:p>
       <w:pPr>
         <w:pStyle w:val="Heading2"/>
       </w:pPr>
-      <w:bookmarkStart w:id="105" w:name="_Toc110610726"/>
+      <w:bookmarkStart w:id="106" w:name="_Toc110610726"/>
       <w:r>
         <w:t>6</w:t>
       </w:r>
@@ -30406,7 +30645,7 @@
         </w:rPr>
         <w:t>多进程程序调试实践</w:t>
       </w:r>
-      <w:bookmarkEnd w:id="105"/>
+      <w:bookmarkEnd w:id="106"/>
     </w:p>
     <w:p>
       <w:pPr>
@@ -30432,7 +30671,7 @@
         </w:numPr>
         <w:spacing w:before="480" w:after="240"/>
       </w:pPr>
-      <w:bookmarkStart w:id="106" w:name="_Toc110610727"/>
+      <w:bookmarkStart w:id="107" w:name="_Toc110610727"/>
       <w:r>
         <w:rPr>
           <w:rFonts w:hint="eastAsia"/>
@@ -30440,13 +30679,13 @@
         <w:lastRenderedPageBreak/>
         <w:t>多线程程序调试实践</w:t>
       </w:r>
-      <w:bookmarkEnd w:id="106"/>
+      <w:bookmarkEnd w:id="107"/>
     </w:p>
     <w:p>
       <w:pPr>
         <w:pStyle w:val="Heading2"/>
       </w:pPr>
-      <w:bookmarkStart w:id="107" w:name="_Toc110610728"/>
+      <w:bookmarkStart w:id="108" w:name="_Toc110610728"/>
       <w:r>
         <w:t>7</w:t>
       </w:r>
@@ -30471,13 +30710,13 @@
         </w:rPr>
         <w:t>编译运行</w:t>
       </w:r>
-      <w:bookmarkEnd w:id="107"/>
+      <w:bookmarkEnd w:id="108"/>
     </w:p>
     <w:p>
       <w:pPr>
         <w:pStyle w:val="Heading2"/>
       </w:pPr>
-      <w:bookmarkStart w:id="108" w:name="_Toc110610729"/>
+      <w:bookmarkStart w:id="109" w:name="_Toc110610729"/>
       <w:r>
         <w:t>7</w:t>
       </w:r>
@@ -30496,7 +30735,7 @@
         </w:rPr>
         <w:t>多线程程序调试实践</w:t>
       </w:r>
-      <w:bookmarkEnd w:id="108"/>
+      <w:bookmarkEnd w:id="109"/>
     </w:p>
     <w:p>
       <w:pPr>
@@ -30522,7 +30761,7 @@
         </w:numPr>
         <w:spacing w:before="480" w:after="240"/>
       </w:pPr>
-      <w:bookmarkStart w:id="109" w:name="_Toc110610730"/>
+      <w:bookmarkStart w:id="110" w:name="_Toc110610730"/>
       <w:r>
         <w:rPr>
           <w:rFonts w:hint="eastAsia"/>
@@ -30530,13 +30769,13 @@
         <w:lastRenderedPageBreak/>
         <w:t>内核有关的调试实践</w:t>
       </w:r>
-      <w:bookmarkEnd w:id="109"/>
+      <w:bookmarkEnd w:id="110"/>
     </w:p>
     <w:p>
       <w:pPr>
         <w:pStyle w:val="Heading2"/>
       </w:pPr>
-      <w:bookmarkStart w:id="110" w:name="_Toc110610731"/>
+      <w:bookmarkStart w:id="111" w:name="_Toc110610731"/>
       <w:r>
         <w:t>8</w:t>
       </w:r>
@@ -30555,13 +30794,13 @@
         </w:rPr>
         <w:t>与程序崩溃有关的调试实践</w:t>
       </w:r>
-      <w:bookmarkEnd w:id="110"/>
+      <w:bookmarkEnd w:id="111"/>
     </w:p>
     <w:p>
       <w:pPr>
         <w:pStyle w:val="Heading2"/>
       </w:pPr>
-      <w:bookmarkStart w:id="111" w:name="_Toc110610732"/>
+      <w:bookmarkStart w:id="112" w:name="_Toc110610732"/>
       <w:r>
         <w:t>8</w:t>
       </w:r>
@@ -30580,13 +30819,13 @@
         </w:rPr>
         <w:t>与程序停止响应的调试实践</w:t>
       </w:r>
-      <w:bookmarkEnd w:id="111"/>
+      <w:bookmarkEnd w:id="112"/>
     </w:p>
     <w:p>
       <w:pPr>
         <w:pStyle w:val="Heading2"/>
       </w:pPr>
-      <w:bookmarkStart w:id="112" w:name="_Toc110610733"/>
+      <w:bookmarkStart w:id="113" w:name="_Toc110610733"/>
       <w:r>
         <w:t>8</w:t>
       </w:r>
@@ -30605,13 +30844,13 @@
         </w:rPr>
         <w:t>与系统运行缓慢的调试实践</w:t>
       </w:r>
-      <w:bookmarkEnd w:id="112"/>
+      <w:bookmarkEnd w:id="113"/>
     </w:p>
     <w:p>
       <w:pPr>
         <w:pStyle w:val="Heading2"/>
       </w:pPr>
-      <w:bookmarkStart w:id="113" w:name="_Toc110610734"/>
+      <w:bookmarkStart w:id="114" w:name="_Toc110610734"/>
       <w:r>
         <w:t>8</w:t>
       </w:r>
@@ -30642,7 +30881,7 @@
         </w:rPr>
         <w:t>负载过高的调试实践</w:t>
       </w:r>
-      <w:bookmarkEnd w:id="113"/>
+      <w:bookmarkEnd w:id="114"/>
     </w:p>
     <w:p>
       <w:pPr>
@@ -30668,7 +30907,7 @@
         </w:numPr>
         <w:spacing w:before="480" w:after="240"/>
       </w:pPr>
-      <w:bookmarkStart w:id="114" w:name="_Toc110610735"/>
+      <w:bookmarkStart w:id="115" w:name="_Toc110610735"/>
       <w:r>
         <w:rPr>
           <w:rFonts w:hint="eastAsia"/>
@@ -30676,7 +30915,7 @@
         <w:lastRenderedPageBreak/>
         <w:t>总结</w:t>
       </w:r>
-      <w:bookmarkEnd w:id="114"/>
+      <w:bookmarkEnd w:id="115"/>
     </w:p>
     <w:bookmarkEnd w:id="2"/>
     <w:bookmarkEnd w:id="3"/>
@@ -30695,9 +30934,9 @@
           <w:rFonts w:ascii="Times New Roman" w:hAnsi="Times New Roman" w:cs="Times New Roman"/>
         </w:rPr>
         <w:sectPr>
-          <w:headerReference w:type="even" r:id="rId88"/>
-          <w:headerReference w:type="default" r:id="rId89"/>
-          <w:footerReference w:type="even" r:id="rId90"/>
+          <w:headerReference w:type="even" r:id="rId90"/>
+          <w:headerReference w:type="default" r:id="rId91"/>
+          <w:footerReference w:type="even" r:id="rId92"/>
           <w:pgSz w:w="11850" w:h="16783" w:code="9"/>
           <w:pgMar w:top="1871" w:right="1559" w:bottom="1531" w:left="1559" w:header="1474" w:footer="1134" w:gutter="0"/>
           <w:pgNumType w:start="1"/>
@@ -30705,31 +30944,30 @@
           <w:docGrid w:linePitch="312"/>
         </w:sectPr>
       </w:pPr>
-      <w:bookmarkStart w:id="115" w:name="_Toc20240"/>
-      <w:bookmarkStart w:id="116" w:name="_Toc29099"/>
-      <w:bookmarkStart w:id="117" w:name="_Toc15598"/>
-      <w:bookmarkStart w:id="118" w:name="_Toc6084"/>
-      <w:bookmarkStart w:id="119" w:name="_Toc14320"/>
-      <w:bookmarkStart w:id="120" w:name="_Toc29086"/>
+      <w:bookmarkStart w:id="116" w:name="_Toc20240"/>
+      <w:bookmarkStart w:id="117" w:name="_Toc29099"/>
+      <w:bookmarkStart w:id="118" w:name="_Toc15598"/>
+      <w:bookmarkStart w:id="119" w:name="_Toc6084"/>
+      <w:bookmarkStart w:id="120" w:name="_Toc14320"/>
+      <w:bookmarkStart w:id="121" w:name="_Toc29086"/>
     </w:p>
     <w:p>
       <w:pPr>
         <w:pStyle w:val="Heading1"/>
         <w:spacing w:before="480" w:after="240"/>
       </w:pPr>
-      <w:bookmarkStart w:id="121" w:name="_Toc8561"/>
-      <w:bookmarkStart w:id="122" w:name="_Toc5583"/>
-      <w:bookmarkStart w:id="123" w:name="_Toc16488"/>
-      <w:bookmarkStart w:id="124" w:name="_Toc4510"/>
-      <w:bookmarkStart w:id="125" w:name="_Toc23927"/>
-      <w:bookmarkStart w:id="126" w:name="_Toc17750"/>
-      <w:bookmarkStart w:id="127" w:name="_Toc515267507"/>
-      <w:bookmarkStart w:id="128" w:name="_Toc110610736"/>
+      <w:bookmarkStart w:id="122" w:name="_Toc8561"/>
+      <w:bookmarkStart w:id="123" w:name="_Toc5583"/>
+      <w:bookmarkStart w:id="124" w:name="_Toc16488"/>
+      <w:bookmarkStart w:id="125" w:name="_Toc4510"/>
+      <w:bookmarkStart w:id="126" w:name="_Toc23927"/>
+      <w:bookmarkStart w:id="127" w:name="_Toc17750"/>
+      <w:bookmarkStart w:id="128" w:name="_Toc515267507"/>
+      <w:bookmarkStart w:id="129" w:name="_Toc110610736"/>
       <w:r>
         <w:lastRenderedPageBreak/>
         <w:t>参考文献</w:t>
       </w:r>
-      <w:bookmarkEnd w:id="115"/>
       <w:bookmarkEnd w:id="116"/>
       <w:bookmarkEnd w:id="117"/>
       <w:bookmarkEnd w:id="118"/>
@@ -30743,6 +30981,7 @@
       <w:bookmarkEnd w:id="126"/>
       <w:bookmarkEnd w:id="127"/>
       <w:bookmarkEnd w:id="128"/>
+      <w:bookmarkEnd w:id="129"/>
     </w:p>
     <w:p>
       <w:r>
@@ -30753,7 +30992,7 @@
       </w:r>
     </w:p>
     <w:p>
-      <w:hyperlink r:id="rId91" w:history="1">
+      <w:hyperlink r:id="rId93" w:history="1">
         <w:r>
           <w:rPr>
             <w:rStyle w:val="Hyperlink"/>
@@ -30763,7 +31002,7 @@
       </w:hyperlink>
     </w:p>
     <w:p>
-      <w:hyperlink r:id="rId92" w:history="1">
+      <w:hyperlink r:id="rId94" w:history="1">
         <w:r>
           <w:rPr>
             <w:rStyle w:val="Hyperlink"/>
@@ -30819,7 +31058,7 @@
       </w:r>
     </w:p>
     <w:p>
-      <w:hyperlink r:id="rId93" w:history="1">
+      <w:hyperlink r:id="rId95" w:history="1">
         <w:r>
           <w:rPr>
             <w:rStyle w:val="Hyperlink"/>
@@ -30829,7 +31068,7 @@
       </w:hyperlink>
     </w:p>
     <w:p>
-      <w:hyperlink r:id="rId94" w:history="1">
+      <w:hyperlink r:id="rId96" w:history="1">
         <w:r>
           <w:rPr>
             <w:rStyle w:val="Hyperlink"/>
@@ -30892,11 +31131,11 @@
         <w:spacing w:before="480" w:after="240"/>
         <w:jc w:val="left"/>
       </w:pPr>
-      <w:bookmarkStart w:id="129" w:name="_Toc515267509"/>
+      <w:bookmarkStart w:id="130" w:name="_Toc515267509"/>
       <w:r>
         <w:tab/>
       </w:r>
-      <w:bookmarkStart w:id="130" w:name="_Toc110610737"/>
+      <w:bookmarkStart w:id="131" w:name="_Toc110610737"/>
       <w:r>
         <w:tab/>
       </w:r>
@@ -30906,8 +31145,8 @@
         </w:rPr>
         <w:t>致谢</w:t>
       </w:r>
-      <w:bookmarkEnd w:id="129"/>
       <w:bookmarkEnd w:id="130"/>
+      <w:bookmarkEnd w:id="131"/>
     </w:p>
     <w:p>
       <w:pPr>
@@ -30951,8 +31190,8 @@
       </w:pPr>
     </w:p>
     <w:sectPr>
-      <w:headerReference w:type="even" r:id="rId95"/>
-      <w:headerReference w:type="default" r:id="rId96"/>
+      <w:headerReference w:type="even" r:id="rId97"/>
+      <w:headerReference w:type="default" r:id="rId98"/>
       <w:pgSz w:w="11850" w:h="16783" w:code="9"/>
       <w:pgMar w:top="1871" w:right="1559" w:bottom="1531" w:left="1559" w:header="1474" w:footer="1134" w:gutter="0"/>
       <w:cols w:space="425"/>

</xml_diff>